<commit_message>
added link to chapter 1
</commit_message>
<xml_diff>
--- a/CHAPTER_1 - INTRODUCTION & PROCEDURAL MODELLING.docx
+++ b/CHAPTER_1 - INTRODUCTION & PROCEDURAL MODELLING.docx
@@ -13,6 +13,7 @@
           <w:lang w:val="en-US"/>
         </w:rPr>
       </w:pPr>
+      <w:proofErr w:type="spellStart"/>
       <w:r>
         <w:rPr>
           <w:b/>
@@ -21,7 +22,18 @@
           <w:iCs/>
           <w:lang w:val="en-US"/>
         </w:rPr>
-        <w:t>iNTRODUCTION TO PROCEDURAL MODELLING</w:t>
+        <w:t>iNTRODUCTION</w:t>
+      </w:r>
+      <w:proofErr w:type="spellEnd"/>
+      <w:r>
+        <w:rPr>
+          <w:b/>
+          <w:bCs/>
+          <w:i/>
+          <w:iCs/>
+          <w:lang w:val="en-US"/>
+        </w:rPr>
+        <w:t xml:space="preserve"> TO PROCEDURAL MODELLING</w:t>
       </w:r>
     </w:p>
     <w:p>
@@ -141,6 +153,7 @@
       <w:pPr>
         <w:pStyle w:val="ListParagraph"/>
         <w:rPr>
+          <w:rStyle w:val="Hyperlink"/>
           <w:lang w:val="en-US"/>
         </w:rPr>
       </w:pPr>
@@ -164,9 +177,61 @@
       <w:pPr>
         <w:pStyle w:val="ListParagraph"/>
         <w:rPr>
-          <w:lang w:val="en-US"/>
-        </w:rPr>
-      </w:pPr>
+          <w:color w:val="FF0000"/>
+          <w:lang w:val="en-US"/>
+        </w:rPr>
+      </w:pPr>
+      <w:r>
+        <w:rPr>
+          <w:color w:val="FF0000"/>
+          <w:lang w:val="en-US"/>
+        </w:rPr>
+        <w:t xml:space="preserve">Example </w:t>
+      </w:r>
+      <w:r>
+        <w:rPr>
+          <w:color w:val="FF0000"/>
+          <w:lang w:val="en-US"/>
+        </w:rPr>
+        <w:t>4</w:t>
+      </w:r>
+      <w:r>
+        <w:rPr>
+          <w:color w:val="FF0000"/>
+          <w:lang w:val="en-US"/>
+        </w:rPr>
+        <w:t>:</w:t>
+      </w:r>
+      <w:r>
+        <w:rPr>
+          <w:color w:val="FF0000"/>
+          <w:lang w:val="en-US"/>
+        </w:rPr>
+        <w:t xml:space="preserve"> </w:t>
+      </w:r>
+      <w:hyperlink r:id="rId8" w:history="1">
+        <w:r>
+          <w:rPr>
+            <w:rStyle w:val="Hyperlink"/>
+            <w:lang w:val="en-US"/>
+          </w:rPr>
+          <w:t>https://www.youtube.com/watch</w:t>
+        </w:r>
+        <w:r>
+          <w:rPr>
+            <w:rStyle w:val="Hyperlink"/>
+            <w:lang w:val="en-US"/>
+          </w:rPr>
+          <w:t>?</w:t>
+        </w:r>
+        <w:r>
+          <w:rPr>
+            <w:rStyle w:val="Hyperlink"/>
+            <w:lang w:val="en-US"/>
+          </w:rPr>
+          <w:t>v=5fsw-dyPhIA</w:t>
+        </w:r>
+      </w:hyperlink>
     </w:p>
     <w:p>
       <w:pPr>
@@ -175,8 +240,17 @@
           <w:lang w:val="en-US"/>
         </w:rPr>
       </w:pPr>
-      <w:r>
-        <w:rPr>
+    </w:p>
+    <w:p>
+      <w:pPr>
+        <w:pStyle w:val="ListParagraph"/>
+        <w:rPr>
+          <w:lang w:val="en-US"/>
+        </w:rPr>
+      </w:pPr>
+      <w:r>
+        <w:rPr>
+          <w:noProof/>
           <w:lang w:val="en-US"/>
         </w:rPr>
         <w:drawing>
@@ -184,46 +258,6 @@
             <wp:extent cx="2816672" cy="2048933"/>
             <wp:effectExtent l="0" t="0" r="3175" b="8890"/>
             <wp:docPr id="1" name="Picture 1"/>
-            <wp:cNvGraphicFramePr>
-              <a:graphicFrameLocks xmlns:a="http://schemas.openxmlformats.org/drawingml/2006/main" noChangeAspect="1"/>
-            </wp:cNvGraphicFramePr>
-            <a:graphic xmlns:a="http://schemas.openxmlformats.org/drawingml/2006/main">
-              <a:graphicData uri="http://schemas.openxmlformats.org/drawingml/2006/picture">
-                <pic:pic xmlns:pic="http://schemas.openxmlformats.org/drawingml/2006/picture">
-                  <pic:nvPicPr>
-                    <pic:cNvPr id="1" name=""/>
-                    <pic:cNvPicPr/>
-                  </pic:nvPicPr>
-                  <pic:blipFill>
-                    <a:blip r:embed="rId8"/>
-                    <a:stretch>
-                      <a:fillRect/>
-                    </a:stretch>
-                  </pic:blipFill>
-                  <pic:spPr>
-                    <a:xfrm>
-                      <a:off x="0" y="0"/>
-                      <a:ext cx="2861470" cy="2081521"/>
-                    </a:xfrm>
-                    <a:prstGeom prst="rect">
-                      <a:avLst/>
-                    </a:prstGeom>
-                  </pic:spPr>
-                </pic:pic>
-              </a:graphicData>
-            </a:graphic>
-          </wp:inline>
-        </w:drawing>
-      </w:r>
-      <w:r>
-        <w:rPr>
-          <w:lang w:val="en-US"/>
-        </w:rPr>
-        <w:drawing>
-          <wp:inline distT="0" distB="0" distL="0" distR="0" wp14:anchorId="59A736AB" wp14:editId="24EA0464">
-            <wp:extent cx="2432050" cy="2065440"/>
-            <wp:effectExtent l="0" t="0" r="6350" b="0"/>
-            <wp:docPr id="3" name="Picture 3"/>
             <wp:cNvGraphicFramePr>
               <a:graphicFrameLocks xmlns:a="http://schemas.openxmlformats.org/drawingml/2006/main" noChangeAspect="1"/>
             </wp:cNvGraphicFramePr>
@@ -243,7 +277,7 @@
                   <pic:spPr>
                     <a:xfrm>
                       <a:off x="0" y="0"/>
-                      <a:ext cx="2457696" cy="2087220"/>
+                      <a:ext cx="2861470" cy="2081521"/>
                     </a:xfrm>
                     <a:prstGeom prst="rect">
                       <a:avLst/>
@@ -257,13 +291,14 @@
       </w:r>
       <w:r>
         <w:rPr>
+          <w:noProof/>
           <w:lang w:val="en-US"/>
         </w:rPr>
         <w:drawing>
-          <wp:inline distT="0" distB="0" distL="0" distR="0" wp14:anchorId="020F58C6" wp14:editId="20BB214C">
-            <wp:extent cx="1998133" cy="2207656"/>
-            <wp:effectExtent l="0" t="0" r="2540" b="2540"/>
-            <wp:docPr id="2" name="Picture 2"/>
+          <wp:inline distT="0" distB="0" distL="0" distR="0" wp14:anchorId="59A736AB" wp14:editId="24EA0464">
+            <wp:extent cx="2432050" cy="2065440"/>
+            <wp:effectExtent l="0" t="0" r="6350" b="0"/>
+            <wp:docPr id="3" name="Picture 3"/>
             <wp:cNvGraphicFramePr>
               <a:graphicFrameLocks xmlns:a="http://schemas.openxmlformats.org/drawingml/2006/main" noChangeAspect="1"/>
             </wp:cNvGraphicFramePr>
@@ -283,7 +318,7 @@
                   <pic:spPr>
                     <a:xfrm>
                       <a:off x="0" y="0"/>
-                      <a:ext cx="2039795" cy="2253686"/>
+                      <a:ext cx="2457696" cy="2087220"/>
                     </a:xfrm>
                     <a:prstGeom prst="rect">
                       <a:avLst/>
@@ -297,13 +332,14 @@
       </w:r>
       <w:r>
         <w:rPr>
+          <w:noProof/>
           <w:lang w:val="en-US"/>
         </w:rPr>
         <w:drawing>
-          <wp:inline distT="0" distB="0" distL="0" distR="0" wp14:anchorId="24ABADAB" wp14:editId="322F8686">
-            <wp:extent cx="3260904" cy="1481244"/>
-            <wp:effectExtent l="0" t="0" r="0" b="5080"/>
-            <wp:docPr id="4" name="Picture 4"/>
+          <wp:inline distT="0" distB="0" distL="0" distR="0" wp14:anchorId="020F58C6" wp14:editId="20BB214C">
+            <wp:extent cx="1998133" cy="2207656"/>
+            <wp:effectExtent l="0" t="0" r="2540" b="2540"/>
+            <wp:docPr id="2" name="Picture 2"/>
             <wp:cNvGraphicFramePr>
               <a:graphicFrameLocks xmlns:a="http://schemas.openxmlformats.org/drawingml/2006/main" noChangeAspect="1"/>
             </wp:cNvGraphicFramePr>
@@ -323,7 +359,7 @@
                   <pic:spPr>
                     <a:xfrm>
                       <a:off x="0" y="0"/>
-                      <a:ext cx="3325833" cy="1510737"/>
+                      <a:ext cx="2039795" cy="2253686"/>
                     </a:xfrm>
                     <a:prstGeom prst="rect">
                       <a:avLst/>
@@ -335,23 +371,16 @@
           </wp:inline>
         </w:drawing>
       </w:r>
-    </w:p>
-    <w:p>
-      <w:pPr>
-        <w:pStyle w:val="ListParagraph"/>
-        <w:rPr>
-          <w:lang w:val="en-US"/>
-        </w:rPr>
-      </w:pPr>
-      <w:r>
-        <w:rPr>
+      <w:r>
+        <w:rPr>
+          <w:noProof/>
           <w:lang w:val="en-US"/>
         </w:rPr>
         <w:drawing>
-          <wp:inline distT="0" distB="0" distL="0" distR="0" wp14:anchorId="2E818E44" wp14:editId="0B04DCF7">
-            <wp:extent cx="2398032" cy="1921933"/>
-            <wp:effectExtent l="0" t="0" r="2540" b="2540"/>
-            <wp:docPr id="5" name="Picture 5"/>
+          <wp:inline distT="0" distB="0" distL="0" distR="0" wp14:anchorId="24ABADAB" wp14:editId="322F8686">
+            <wp:extent cx="3260904" cy="1481244"/>
+            <wp:effectExtent l="0" t="0" r="0" b="5080"/>
+            <wp:docPr id="4" name="Picture 4"/>
             <wp:cNvGraphicFramePr>
               <a:graphicFrameLocks xmlns:a="http://schemas.openxmlformats.org/drawingml/2006/main" noChangeAspect="1"/>
             </wp:cNvGraphicFramePr>
@@ -371,7 +400,7 @@
                   <pic:spPr>
                     <a:xfrm>
                       <a:off x="0" y="0"/>
-                      <a:ext cx="2416349" cy="1936613"/>
+                      <a:ext cx="3325833" cy="1510737"/>
                     </a:xfrm>
                     <a:prstGeom prst="rect">
                       <a:avLst/>
@@ -383,15 +412,24 @@
           </wp:inline>
         </w:drawing>
       </w:r>
-      <w:r>
-        <w:rPr>
+    </w:p>
+    <w:p>
+      <w:pPr>
+        <w:pStyle w:val="ListParagraph"/>
+        <w:rPr>
+          <w:lang w:val="en-US"/>
+        </w:rPr>
+      </w:pPr>
+      <w:r>
+        <w:rPr>
+          <w:noProof/>
           <w:lang w:val="en-US"/>
         </w:rPr>
         <w:drawing>
-          <wp:inline distT="0" distB="0" distL="0" distR="0" wp14:anchorId="41F8D51E" wp14:editId="47EA1DA9">
-            <wp:extent cx="2201334" cy="1924522"/>
-            <wp:effectExtent l="0" t="0" r="8890" b="0"/>
-            <wp:docPr id="6" name="Picture 6"/>
+          <wp:inline distT="0" distB="0" distL="0" distR="0" wp14:anchorId="2E818E44" wp14:editId="0B04DCF7">
+            <wp:extent cx="2398032" cy="1921933"/>
+            <wp:effectExtent l="0" t="0" r="2540" b="2540"/>
+            <wp:docPr id="5" name="Picture 5"/>
             <wp:cNvGraphicFramePr>
               <a:graphicFrameLocks xmlns:a="http://schemas.openxmlformats.org/drawingml/2006/main" noChangeAspect="1"/>
             </wp:cNvGraphicFramePr>
@@ -411,7 +449,7 @@
                   <pic:spPr>
                     <a:xfrm>
                       <a:off x="0" y="0"/>
-                      <a:ext cx="2252031" cy="1968844"/>
+                      <a:ext cx="2416349" cy="1936613"/>
                     </a:xfrm>
                     <a:prstGeom prst="rect">
                       <a:avLst/>
@@ -423,24 +461,16 @@
           </wp:inline>
         </w:drawing>
       </w:r>
-    </w:p>
-    <w:p>
-      <w:pPr>
-        <w:pStyle w:val="ListParagraph"/>
-        <w:rPr>
-          <w:lang w:val="en-US"/>
-        </w:rPr>
-      </w:pPr>
-      <w:r>
-        <w:rPr>
-          <w:lang w:val="en-US"/>
-        </w:rPr>
-        <w:lastRenderedPageBreak/>
+      <w:r>
+        <w:rPr>
+          <w:noProof/>
+          <w:lang w:val="en-US"/>
+        </w:rPr>
         <w:drawing>
-          <wp:inline distT="0" distB="0" distL="0" distR="0" wp14:anchorId="0FEA1B67" wp14:editId="761101A1">
-            <wp:extent cx="3672840" cy="3363178"/>
-            <wp:effectExtent l="0" t="0" r="3810" b="8890"/>
-            <wp:docPr id="7" name="Picture 7"/>
+          <wp:inline distT="0" distB="0" distL="0" distR="0" wp14:anchorId="41F8D51E" wp14:editId="47EA1DA9">
+            <wp:extent cx="2201334" cy="1924522"/>
+            <wp:effectExtent l="0" t="0" r="8890" b="0"/>
+            <wp:docPr id="6" name="Picture 6"/>
             <wp:cNvGraphicFramePr>
               <a:graphicFrameLocks xmlns:a="http://schemas.openxmlformats.org/drawingml/2006/main" noChangeAspect="1"/>
             </wp:cNvGraphicFramePr>
@@ -460,6 +490,56 @@
                   <pic:spPr>
                     <a:xfrm>
                       <a:off x="0" y="0"/>
+                      <a:ext cx="2252031" cy="1968844"/>
+                    </a:xfrm>
+                    <a:prstGeom prst="rect">
+                      <a:avLst/>
+                    </a:prstGeom>
+                  </pic:spPr>
+                </pic:pic>
+              </a:graphicData>
+            </a:graphic>
+          </wp:inline>
+        </w:drawing>
+      </w:r>
+    </w:p>
+    <w:p>
+      <w:pPr>
+        <w:pStyle w:val="ListParagraph"/>
+        <w:rPr>
+          <w:lang w:val="en-US"/>
+        </w:rPr>
+      </w:pPr>
+      <w:r>
+        <w:rPr>
+          <w:noProof/>
+          <w:lang w:val="en-US"/>
+        </w:rPr>
+        <w:lastRenderedPageBreak/>
+        <w:drawing>
+          <wp:inline distT="0" distB="0" distL="0" distR="0" wp14:anchorId="0FEA1B67" wp14:editId="761101A1">
+            <wp:extent cx="3672840" cy="3363178"/>
+            <wp:effectExtent l="0" t="0" r="3810" b="8890"/>
+            <wp:docPr id="7" name="Picture 7"/>
+            <wp:cNvGraphicFramePr>
+              <a:graphicFrameLocks xmlns:a="http://schemas.openxmlformats.org/drawingml/2006/main" noChangeAspect="1"/>
+            </wp:cNvGraphicFramePr>
+            <a:graphic xmlns:a="http://schemas.openxmlformats.org/drawingml/2006/main">
+              <a:graphicData uri="http://schemas.openxmlformats.org/drawingml/2006/picture">
+                <pic:pic xmlns:pic="http://schemas.openxmlformats.org/drawingml/2006/picture">
+                  <pic:nvPicPr>
+                    <pic:cNvPr id="1" name=""/>
+                    <pic:cNvPicPr/>
+                  </pic:nvPicPr>
+                  <pic:blipFill>
+                    <a:blip r:embed="rId15"/>
+                    <a:stretch>
+                      <a:fillRect/>
+                    </a:stretch>
+                  </pic:blipFill>
+                  <pic:spPr>
+                    <a:xfrm>
+                      <a:off x="0" y="0"/>
                       <a:ext cx="3718538" cy="3405023"/>
                     </a:xfrm>
                     <a:prstGeom prst="rect">
@@ -474,6 +554,7 @@
       </w:r>
       <w:r>
         <w:rPr>
+          <w:noProof/>
           <w:lang w:val="en-US"/>
         </w:rPr>
         <w:drawing>
@@ -492,7 +573,7 @@
                     <pic:cNvPicPr/>
                   </pic:nvPicPr>
                   <pic:blipFill>
-                    <a:blip r:embed="rId15"/>
+                    <a:blip r:embed="rId16"/>
                     <a:stretch>
                       <a:fillRect/>
                     </a:stretch>
@@ -931,6 +1012,7 @@
     <w:lsdException w:name="HTML Sample" w:semiHidden="1" w:unhideWhenUsed="1"/>
     <w:lsdException w:name="HTML Typewriter" w:semiHidden="1" w:unhideWhenUsed="1"/>
     <w:lsdException w:name="HTML Variable" w:semiHidden="1" w:unhideWhenUsed="1"/>
+    <w:lsdException w:name="Normal Table" w:semiHidden="1" w:unhideWhenUsed="1"/>
     <w:lsdException w:name="annotation subject" w:semiHidden="1" w:unhideWhenUsed="1"/>
     <w:lsdException w:name="No List" w:semiHidden="1" w:unhideWhenUsed="1"/>
     <w:lsdException w:name="Outline List 1" w:semiHidden="1" w:unhideWhenUsed="1"/>
@@ -977,8 +1059,10 @@
     <w:lsdException w:name="Table Subtle 2" w:semiHidden="1" w:unhideWhenUsed="1"/>
     <w:lsdException w:name="Table Web 1" w:semiHidden="1" w:unhideWhenUsed="1"/>
     <w:lsdException w:name="Table Web 2" w:semiHidden="1" w:unhideWhenUsed="1"/>
+    <w:lsdException w:name="Table Web 3" w:semiHidden="1" w:unhideWhenUsed="1"/>
     <w:lsdException w:name="Balloon Text" w:semiHidden="1" w:unhideWhenUsed="1"/>
     <w:lsdException w:name="Table Grid" w:uiPriority="39"/>
+    <w:lsdException w:name="Table Theme" w:semiHidden="1" w:unhideWhenUsed="1"/>
     <w:lsdException w:name="Placeholder Text" w:semiHidden="1"/>
     <w:lsdException w:name="No Spacing" w:uiPriority="1" w:qFormat="1"/>
     <w:lsdException w:name="Light Shading" w:uiPriority="60"/>
@@ -1263,6 +1347,18 @@
     <w:rPr>
       <w:color w:val="605E5C"/>
       <w:shd w:val="clear" w:color="auto" w:fill="E1DFDD"/>
+    </w:rPr>
+  </w:style>
+  <w:style w:type="character" w:styleId="FollowedHyperlink">
+    <w:name w:val="FollowedHyperlink"/>
+    <w:basedOn w:val="DefaultParagraphFont"/>
+    <w:uiPriority w:val="99"/>
+    <w:semiHidden/>
+    <w:unhideWhenUsed/>
+    <w:rsid w:val="006612DD"/>
+    <w:rPr>
+      <w:color w:val="954F72" w:themeColor="followedHyperlink"/>
+      <w:u w:val="single"/>
     </w:rPr>
   </w:style>
 </w:styles>

</xml_diff>